<commit_message>
se modifico el linq y otros
</commit_message>
<xml_diff>
--- a/Manuales_20_11/LINQ.docx
+++ b/Manuales_20_11/LINQ.docx
@@ -1665,6 +1665,17 @@
           <w:lang w:val="es-CR"/>
         </w:rPr>
       </w:pPr>
+      <w:r>
+        <w:rPr>
+          <w:rFonts w:ascii="Open Sans" w:hAnsi="Open Sans" w:cs="Open Sans"/>
+          <w:color w:val="000000" w:themeColor="text1"/>
+          <w:sz w:val="23"/>
+          <w:szCs w:val="23"/>
+          <w:shd w:val="clear" w:color="auto" w:fill="FFFFFF"/>
+          <w:lang w:val="es-CR"/>
+        </w:rPr>
+        <w:t xml:space="preserve">Linq para objetos </w:t>
+      </w:r>
     </w:p>
     <w:p>
       <w:pPr>
@@ -16343,8 +16354,588 @@
         </w:rPr>
         <w:t>77</w:t>
       </w:r>
+    </w:p>
+    <w:p>
+      <w:pPr>
+        <w:pStyle w:val="Prrafodelista"/>
+        <w:numPr>
+          <w:ilvl w:val="0"/>
+          <w:numId w:val="1"/>
+        </w:numPr>
+        <w:rPr>
+          <w:rFonts w:ascii="Open Sans" w:hAnsi="Open Sans" w:cs="Open Sans"/>
+          <w:color w:val="000000" w:themeColor="text1"/>
+          <w:sz w:val="40"/>
+          <w:szCs w:val="40"/>
+          <w:shd w:val="clear" w:color="auto" w:fill="FFFFFF"/>
+          <w:lang w:val="es-CR"/>
+        </w:rPr>
+      </w:pPr>
+      <w:r>
+        <w:rPr>
+          <w:rFonts w:ascii="Open Sans" w:hAnsi="Open Sans" w:cs="Open Sans"/>
+          <w:color w:val="000000" w:themeColor="text1"/>
+          <w:sz w:val="40"/>
+          <w:szCs w:val="40"/>
+          <w:shd w:val="clear" w:color="auto" w:fill="FFFFFF"/>
+          <w:lang w:val="es-CR"/>
+        </w:rPr>
+        <w:t>Linq para xml</w:t>
+      </w:r>
+    </w:p>
+    <w:p>
+      <w:pPr>
+        <w:rPr>
+          <w:rFonts w:ascii="Open Sans" w:hAnsi="Open Sans" w:cs="Open Sans"/>
+          <w:color w:val="000000" w:themeColor="text1"/>
+          <w:sz w:val="28"/>
+          <w:szCs w:val="28"/>
+          <w:shd w:val="clear" w:color="auto" w:fill="FFFFFF"/>
+          <w:lang w:val="es-CR"/>
+        </w:rPr>
+      </w:pPr>
+      <w:r>
+        <w:rPr>
+          <w:rFonts w:ascii="Open Sans" w:hAnsi="Open Sans" w:cs="Open Sans"/>
+          <w:color w:val="000000" w:themeColor="text1"/>
+          <w:sz w:val="28"/>
+          <w:szCs w:val="28"/>
+          <w:shd w:val="clear" w:color="auto" w:fill="FFFFFF"/>
+          <w:lang w:val="es-CR"/>
+        </w:rPr>
+        <w:t xml:space="preserve">Llevar el curso de xml y después ver video </w:t>
+      </w:r>
+    </w:p>
+    <w:p>
+      <w:pPr>
+        <w:rPr>
+          <w:rFonts w:ascii="Open Sans" w:hAnsi="Open Sans" w:cs="Open Sans"/>
+          <w:color w:val="000000" w:themeColor="text1"/>
+          <w:sz w:val="28"/>
+          <w:szCs w:val="28"/>
+          <w:shd w:val="clear" w:color="auto" w:fill="FFFFFF"/>
+          <w:lang w:val="es-CR"/>
+        </w:rPr>
+      </w:pPr>
+      <w:hyperlink r:id="rId137" w:history="1">
+        <w:r>
+          <w:rPr>
+            <w:rStyle w:val="Hipervnculo"/>
+            <w:rFonts w:ascii="Open Sans" w:hAnsi="Open Sans" w:cs="Open Sans"/>
+            <w:sz w:val="28"/>
+            <w:szCs w:val="28"/>
+            <w:shd w:val="clear" w:color="auto" w:fill="FFFFFF"/>
+            <w:lang w:val="es-CR"/>
+          </w:rPr>
+          <w:t>https://www.youtube.com/watch?v=exyt67Buoiw&amp;list=PLM-p96nOrGcYGyfYpStN3jnaTuIosO3V5&amp;index=18</w:t>
+        </w:r>
+      </w:hyperlink>
+      <w:r>
+        <w:rPr>
+          <w:rFonts w:ascii="Open Sans" w:hAnsi="Open Sans" w:cs="Open Sans"/>
+          <w:color w:val="000000" w:themeColor="text1"/>
+          <w:sz w:val="28"/>
+          <w:szCs w:val="28"/>
+          <w:shd w:val="clear" w:color="auto" w:fill="FFFFFF"/>
+          <w:lang w:val="es-CR"/>
+        </w:rPr>
+        <w:t xml:space="preserve">   hasta el 23</w:t>
+      </w:r>
+    </w:p>
+    <w:p>
+      <w:pPr>
+        <w:rPr>
+          <w:rFonts w:ascii="Open Sans" w:hAnsi="Open Sans" w:cs="Open Sans"/>
+          <w:color w:val="000000" w:themeColor="text1"/>
+          <w:sz w:val="28"/>
+          <w:szCs w:val="28"/>
+          <w:shd w:val="clear" w:color="auto" w:fill="FFFFFF"/>
+          <w:lang w:val="es-CR"/>
+        </w:rPr>
+      </w:pPr>
+    </w:p>
+    <w:p>
+      <w:pPr>
+        <w:rPr>
+          <w:rFonts w:ascii="Open Sans" w:hAnsi="Open Sans" w:cs="Open Sans"/>
+          <w:color w:val="000000" w:themeColor="text1"/>
+          <w:sz w:val="28"/>
+          <w:szCs w:val="28"/>
+          <w:shd w:val="clear" w:color="auto" w:fill="FFFFFF"/>
+          <w:lang w:val="es-CR"/>
+        </w:rPr>
+      </w:pPr>
+    </w:p>
+    <w:p>
+      <w:pPr>
+        <w:rPr>
+          <w:rFonts w:ascii="Open Sans" w:hAnsi="Open Sans" w:cs="Open Sans"/>
+          <w:color w:val="000000" w:themeColor="text1"/>
+          <w:sz w:val="28"/>
+          <w:szCs w:val="28"/>
+          <w:shd w:val="clear" w:color="auto" w:fill="FFFFFF"/>
+          <w:lang w:val="es-CR"/>
+        </w:rPr>
+      </w:pPr>
+    </w:p>
+    <w:p>
+      <w:pPr>
+        <w:rPr>
+          <w:rFonts w:ascii="Open Sans" w:hAnsi="Open Sans" w:cs="Open Sans"/>
+          <w:color w:val="000000" w:themeColor="text1"/>
+          <w:sz w:val="28"/>
+          <w:szCs w:val="28"/>
+          <w:shd w:val="clear" w:color="auto" w:fill="FFFFFF"/>
+          <w:lang w:val="es-CR"/>
+        </w:rPr>
+      </w:pPr>
+    </w:p>
+    <w:p>
+      <w:pPr>
+        <w:rPr>
+          <w:rFonts w:ascii="Open Sans" w:hAnsi="Open Sans" w:cs="Open Sans"/>
+          <w:color w:val="000000" w:themeColor="text1"/>
+          <w:sz w:val="40"/>
+          <w:szCs w:val="40"/>
+          <w:shd w:val="clear" w:color="auto" w:fill="FFFFFF"/>
+          <w:lang w:val="es-CR"/>
+        </w:rPr>
+      </w:pPr>
+      <w:r>
+        <w:rPr>
+          <w:rFonts w:ascii="Open Sans" w:hAnsi="Open Sans" w:cs="Open Sans"/>
+          <w:color w:val="000000" w:themeColor="text1"/>
+          <w:sz w:val="40"/>
+          <w:szCs w:val="40"/>
+          <w:shd w:val="clear" w:color="auto" w:fill="FFFFFF"/>
+          <w:lang w:val="es-CR"/>
+        </w:rPr>
+        <w:lastRenderedPageBreak/>
+        <w:t>nuevo curso de linq:</w:t>
+      </w:r>
+    </w:p>
+    <w:p>
+      <w:pPr>
+        <w:rPr>
+          <w:rFonts w:ascii="Open Sans" w:hAnsi="Open Sans" w:cs="Open Sans"/>
+          <w:color w:val="000000" w:themeColor="text1"/>
+          <w:sz w:val="40"/>
+          <w:szCs w:val="40"/>
+          <w:shd w:val="clear" w:color="auto" w:fill="FFFFFF"/>
+          <w:lang w:val="es-CR"/>
+        </w:rPr>
+      </w:pPr>
+      <w:hyperlink r:id="rId138" w:history="1">
+        <w:r>
+          <w:rPr>
+            <w:rStyle w:val="Hipervnculo"/>
+            <w:rFonts w:ascii="Open Sans" w:hAnsi="Open Sans" w:cs="Open Sans"/>
+            <w:sz w:val="40"/>
+            <w:szCs w:val="40"/>
+            <w:shd w:val="clear" w:color="auto" w:fill="FFFFFF"/>
+            <w:lang w:val="es-CR"/>
+          </w:rPr>
+          <w:t>https://www.youtube.com/watch?v=AqLNR_xhd0E</w:t>
+        </w:r>
+      </w:hyperlink>
+    </w:p>
+    <w:p>
+      <w:pPr>
+        <w:rPr>
+          <w:rFonts w:ascii="Open Sans" w:hAnsi="Open Sans" w:cs="Open Sans"/>
+          <w:color w:val="000000" w:themeColor="text1"/>
+          <w:sz w:val="28"/>
+          <w:szCs w:val="28"/>
+          <w:shd w:val="clear" w:color="auto" w:fill="FFFFFF"/>
+          <w:lang w:val="es-CR"/>
+        </w:rPr>
+      </w:pPr>
+      <w:r>
+        <w:rPr>
+          <w:rFonts w:ascii="Open Sans" w:hAnsi="Open Sans" w:cs="Open Sans"/>
+          <w:color w:val="000000" w:themeColor="text1"/>
+          <w:sz w:val="28"/>
+          <w:szCs w:val="28"/>
+          <w:shd w:val="clear" w:color="auto" w:fill="FFFFFF"/>
+          <w:lang w:val="es-CR"/>
+        </w:rPr>
+        <w:t>que es linq: es un lenguaje integrado de consultas y sirve para consultar para de deferentes orígenes de datos ejemplo desde en sql, objetos, archivos xml, entidades y otras.</w:t>
+      </w:r>
+    </w:p>
+    <w:p>
+      <w:pPr>
+        <w:rPr>
+          <w:rFonts w:ascii="Open Sans" w:hAnsi="Open Sans" w:cs="Open Sans"/>
+          <w:color w:val="000000" w:themeColor="text1"/>
+          <w:sz w:val="28"/>
+          <w:szCs w:val="28"/>
+          <w:shd w:val="clear" w:color="auto" w:fill="FFFFFF"/>
+          <w:lang w:val="es-CR"/>
+        </w:rPr>
+      </w:pPr>
+      <w:r>
+        <w:rPr>
+          <w:rFonts w:ascii="Open Sans" w:hAnsi="Open Sans" w:cs="Open Sans"/>
+          <w:color w:val="000000" w:themeColor="text1"/>
+          <w:sz w:val="28"/>
+          <w:szCs w:val="28"/>
+          <w:shd w:val="clear" w:color="auto" w:fill="FFFFFF"/>
+          <w:lang w:val="es-CR"/>
+        </w:rPr>
+        <w:t xml:space="preserve">Ventajas: </w:t>
+      </w:r>
+    </w:p>
+    <w:p>
+      <w:pPr>
+        <w:pStyle w:val="Prrafodelista"/>
+        <w:numPr>
+          <w:ilvl w:val="0"/>
+          <w:numId w:val="16"/>
+        </w:numPr>
+        <w:rPr>
+          <w:rFonts w:ascii="Open Sans" w:hAnsi="Open Sans" w:cs="Open Sans"/>
+          <w:color w:val="000000" w:themeColor="text1"/>
+          <w:sz w:val="28"/>
+          <w:szCs w:val="28"/>
+          <w:shd w:val="clear" w:color="auto" w:fill="FFFFFF"/>
+          <w:lang w:val="es-CR"/>
+        </w:rPr>
+      </w:pPr>
+      <w:r>
+        <w:rPr>
+          <w:rFonts w:ascii="Open Sans" w:hAnsi="Open Sans" w:cs="Open Sans"/>
+          <w:color w:val="000000" w:themeColor="text1"/>
+          <w:sz w:val="28"/>
+          <w:szCs w:val="28"/>
+          <w:shd w:val="clear" w:color="auto" w:fill="FFFFFF"/>
+          <w:lang w:val="es-CR"/>
+        </w:rPr>
+        <w:t xml:space="preserve">Un mismo lenguaje para acceder a consultas </w:t>
+      </w:r>
+    </w:p>
+    <w:p>
+      <w:pPr>
+        <w:pStyle w:val="Prrafodelista"/>
+        <w:numPr>
+          <w:ilvl w:val="0"/>
+          <w:numId w:val="16"/>
+        </w:numPr>
+        <w:rPr>
+          <w:rFonts w:ascii="Open Sans" w:hAnsi="Open Sans" w:cs="Open Sans"/>
+          <w:color w:val="000000" w:themeColor="text1"/>
+          <w:sz w:val="28"/>
+          <w:szCs w:val="28"/>
+          <w:shd w:val="clear" w:color="auto" w:fill="FFFFFF"/>
+          <w:lang w:val="es-CR"/>
+        </w:rPr>
+      </w:pPr>
+      <w:r>
+        <w:rPr>
+          <w:rFonts w:ascii="Open Sans" w:hAnsi="Open Sans" w:cs="Open Sans"/>
+          <w:color w:val="000000" w:themeColor="text1"/>
+          <w:sz w:val="28"/>
+          <w:szCs w:val="28"/>
+          <w:shd w:val="clear" w:color="auto" w:fill="FFFFFF"/>
+          <w:lang w:val="es-CR"/>
+        </w:rPr>
+        <w:t>Reducción de código</w:t>
+      </w:r>
+    </w:p>
+    <w:p>
+      <w:pPr>
+        <w:pStyle w:val="Prrafodelista"/>
+        <w:numPr>
+          <w:ilvl w:val="0"/>
+          <w:numId w:val="16"/>
+        </w:numPr>
+        <w:rPr>
+          <w:rFonts w:ascii="Open Sans" w:hAnsi="Open Sans" w:cs="Open Sans"/>
+          <w:color w:val="000000" w:themeColor="text1"/>
+          <w:sz w:val="28"/>
+          <w:szCs w:val="28"/>
+          <w:shd w:val="clear" w:color="auto" w:fill="FFFFFF"/>
+          <w:lang w:val="es-CR"/>
+        </w:rPr>
+      </w:pPr>
+      <w:r>
+        <w:rPr>
+          <w:rFonts w:ascii="Open Sans" w:hAnsi="Open Sans" w:cs="Open Sans"/>
+          <w:color w:val="000000" w:themeColor="text1"/>
+          <w:sz w:val="28"/>
+          <w:szCs w:val="28"/>
+          <w:shd w:val="clear" w:color="auto" w:fill="FFFFFF"/>
+          <w:lang w:val="es-CR"/>
+        </w:rPr>
+        <w:t xml:space="preserve">Código más legible </w:t>
+      </w:r>
+    </w:p>
+    <w:p>
+      <w:pPr>
+        <w:pStyle w:val="Prrafodelista"/>
+        <w:numPr>
+          <w:ilvl w:val="0"/>
+          <w:numId w:val="16"/>
+        </w:numPr>
+        <w:rPr>
+          <w:rFonts w:ascii="Open Sans" w:hAnsi="Open Sans" w:cs="Open Sans"/>
+          <w:color w:val="000000" w:themeColor="text1"/>
+          <w:sz w:val="28"/>
+          <w:szCs w:val="28"/>
+          <w:shd w:val="clear" w:color="auto" w:fill="FFFFFF"/>
+          <w:lang w:val="es-CR"/>
+        </w:rPr>
+      </w:pPr>
+      <w:r>
+        <w:rPr>
+          <w:rFonts w:ascii="Open Sans" w:hAnsi="Open Sans" w:cs="Open Sans"/>
+          <w:color w:val="000000" w:themeColor="text1"/>
+          <w:sz w:val="28"/>
+          <w:szCs w:val="28"/>
+          <w:shd w:val="clear" w:color="auto" w:fill="FFFFFF"/>
+          <w:lang w:val="es-CR"/>
+        </w:rPr>
+        <w:t>Integración con c#</w:t>
+      </w:r>
+    </w:p>
+    <w:p>
+      <w:pPr>
+        <w:pStyle w:val="Prrafodelista"/>
+        <w:rPr>
+          <w:rFonts w:ascii="Open Sans" w:hAnsi="Open Sans" w:cs="Open Sans"/>
+          <w:color w:val="000000" w:themeColor="text1"/>
+          <w:sz w:val="28"/>
+          <w:szCs w:val="28"/>
+          <w:shd w:val="clear" w:color="auto" w:fill="FFFFFF"/>
+          <w:lang w:val="es-CR"/>
+        </w:rPr>
+      </w:pPr>
+    </w:p>
+    <w:p>
+      <w:pPr>
+        <w:rPr>
+          <w:rFonts w:ascii="Open Sans" w:hAnsi="Open Sans" w:cs="Open Sans"/>
+          <w:color w:val="000000" w:themeColor="text1"/>
+          <w:sz w:val="28"/>
+          <w:szCs w:val="28"/>
+          <w:shd w:val="clear" w:color="auto" w:fill="FFFFFF"/>
+          <w:lang w:val="es-CR"/>
+        </w:rPr>
+      </w:pPr>
+      <w:r>
+        <w:rPr>
+          <w:rFonts w:ascii="Open Sans" w:hAnsi="Open Sans" w:cs="Open Sans"/>
+          <w:color w:val="000000" w:themeColor="text1"/>
+          <w:sz w:val="28"/>
+          <w:szCs w:val="28"/>
+          <w:shd w:val="clear" w:color="auto" w:fill="FFFFFF"/>
+          <w:lang w:val="es-CR"/>
+        </w:rPr>
+        <w:t xml:space="preserve">                API DE LINQ </w:t>
+      </w:r>
+    </w:p>
+    <w:p>
+      <w:pPr>
+        <w:rPr>
+          <w:rFonts w:ascii="Open Sans" w:hAnsi="Open Sans" w:cs="Open Sans"/>
+          <w:color w:val="000000" w:themeColor="text1"/>
+          <w:sz w:val="28"/>
+          <w:szCs w:val="28"/>
+          <w:shd w:val="clear" w:color="auto" w:fill="FFFFFF"/>
+          <w:lang w:val="es-CR"/>
+        </w:rPr>
+      </w:pPr>
+      <w:r>
+        <w:rPr>
+          <w:rFonts w:ascii="Open Sans" w:hAnsi="Open Sans" w:cs="Open Sans"/>
+          <w:color w:val="000000" w:themeColor="text1"/>
+          <w:sz w:val="28"/>
+          <w:szCs w:val="28"/>
+          <w:shd w:val="clear" w:color="auto" w:fill="FFFFFF"/>
+          <w:lang w:val="es-CR"/>
+        </w:rPr>
+        <w:t xml:space="preserve"> Que clases dentro del api nos permiten acceder a los métodos para poder usarla </w:t>
+      </w:r>
+    </w:p>
+    <w:p>
+      <w:pPr>
+        <w:rPr>
+          <w:rFonts w:ascii="Open Sans" w:hAnsi="Open Sans" w:cs="Open Sans"/>
+          <w:color w:val="000000" w:themeColor="text1"/>
+          <w:sz w:val="28"/>
+          <w:szCs w:val="28"/>
+          <w:shd w:val="clear" w:color="auto" w:fill="FFFFFF"/>
+          <w:lang w:val="es-CR"/>
+        </w:rPr>
+      </w:pPr>
+      <w:r>
+        <w:rPr>
+          <w:rFonts w:ascii="Open Sans" w:hAnsi="Open Sans" w:cs="Open Sans"/>
+          <w:noProof/>
+          <w:color w:val="000000" w:themeColor="text1"/>
+          <w:sz w:val="28"/>
+          <w:szCs w:val="28"/>
+          <w:shd w:val="clear" w:color="auto" w:fill="FFFFFF"/>
+        </w:rPr>
+        <w:drawing>
+          <wp:inline distT="0" distB="0" distL="0" distR="0">
+            <wp:extent cx="5610225" cy="2057400"/>
+            <wp:effectExtent l="0" t="0" r="9525" b="0"/>
+            <wp:docPr id="142" name="Imagen 142"/>
+            <wp:cNvGraphicFramePr>
+              <a:graphicFrameLocks xmlns:a="http://schemas.openxmlformats.org/drawingml/2006/main" noChangeAspect="1"/>
+            </wp:cNvGraphicFramePr>
+            <a:graphic xmlns:a="http://schemas.openxmlformats.org/drawingml/2006/main">
+              <a:graphicData uri="http://schemas.openxmlformats.org/drawingml/2006/picture">
+                <pic:pic xmlns:pic="http://schemas.openxmlformats.org/drawingml/2006/picture">
+                  <pic:nvPicPr>
+                    <pic:cNvPr id="0" name="Picture 1"/>
+                    <pic:cNvPicPr>
+                      <a:picLocks noChangeAspect="1" noChangeArrowheads="1"/>
+                    </pic:cNvPicPr>
+                  </pic:nvPicPr>
+                  <pic:blipFill>
+                    <a:blip r:embed="rId139">
+                      <a:extLst>
+                        <a:ext uri="{28A0092B-C50C-407E-A947-70E740481C1C}">
+                          <a14:useLocalDpi xmlns:a14="http://schemas.microsoft.com/office/drawing/2010/main" val="0"/>
+                        </a:ext>
+                      </a:extLst>
+                    </a:blip>
+                    <a:srcRect/>
+                    <a:stretch>
+                      <a:fillRect/>
+                    </a:stretch>
+                  </pic:blipFill>
+                  <pic:spPr bwMode="auto">
+                    <a:xfrm>
+                      <a:off x="0" y="0"/>
+                      <a:ext cx="5610225" cy="2057400"/>
+                    </a:xfrm>
+                    <a:prstGeom prst="rect">
+                      <a:avLst/>
+                    </a:prstGeom>
+                    <a:noFill/>
+                    <a:ln>
+                      <a:noFill/>
+                    </a:ln>
+                  </pic:spPr>
+                </pic:pic>
+              </a:graphicData>
+            </a:graphic>
+          </wp:inline>
+        </w:drawing>
+      </w:r>
+    </w:p>
+    <w:p>
+      <w:pPr>
+        <w:rPr>
+          <w:rFonts w:ascii="Open Sans" w:hAnsi="Open Sans" w:cs="Open Sans"/>
+          <w:color w:val="000000" w:themeColor="text1"/>
+          <w:sz w:val="28"/>
+          <w:szCs w:val="28"/>
+          <w:shd w:val="clear" w:color="auto" w:fill="FFFFFF"/>
+          <w:lang w:val="es-CR"/>
+        </w:rPr>
+      </w:pPr>
+    </w:p>
+    <w:p>
+      <w:pPr>
+        <w:rPr>
+          <w:rFonts w:ascii="Open Sans" w:hAnsi="Open Sans" w:cs="Open Sans"/>
+          <w:color w:val="000000" w:themeColor="text1"/>
+          <w:sz w:val="28"/>
+          <w:szCs w:val="28"/>
+          <w:shd w:val="clear" w:color="auto" w:fill="FFFFFF"/>
+          <w:lang w:val="es-CR"/>
+        </w:rPr>
+      </w:pPr>
+    </w:p>
+    <w:p>
+      <w:pPr>
+        <w:rPr>
+          <w:rFonts w:ascii="Open Sans" w:hAnsi="Open Sans" w:cs="Open Sans"/>
+          <w:color w:val="000000" w:themeColor="text1"/>
+          <w:sz w:val="28"/>
+          <w:szCs w:val="28"/>
+          <w:shd w:val="clear" w:color="auto" w:fill="FFFFFF"/>
+          <w:lang w:val="es-CR"/>
+        </w:rPr>
+      </w:pPr>
+    </w:p>
+    <w:p>
+      <w:pPr>
+        <w:rPr>
+          <w:rFonts w:ascii="Open Sans" w:hAnsi="Open Sans" w:cs="Open Sans"/>
+          <w:color w:val="000000" w:themeColor="text1"/>
+          <w:sz w:val="28"/>
+          <w:szCs w:val="28"/>
+          <w:shd w:val="clear" w:color="auto" w:fill="FFFFFF"/>
+          <w:lang w:val="es-CR"/>
+        </w:rPr>
+      </w:pPr>
       <w:bookmarkStart w:id="0" w:name="_GoBack"/>
       <w:bookmarkEnd w:id="0"/>
+    </w:p>
+    <w:p>
+      <w:pPr>
+        <w:pStyle w:val="Prrafodelista"/>
+        <w:rPr>
+          <w:rFonts w:ascii="Open Sans" w:hAnsi="Open Sans" w:cs="Open Sans"/>
+          <w:color w:val="000000" w:themeColor="text1"/>
+          <w:sz w:val="28"/>
+          <w:szCs w:val="28"/>
+          <w:shd w:val="clear" w:color="auto" w:fill="FFFFFF"/>
+          <w:lang w:val="es-CR"/>
+        </w:rPr>
+      </w:pPr>
+    </w:p>
+    <w:p>
+      <w:pPr>
+        <w:rPr>
+          <w:rFonts w:ascii="Open Sans" w:hAnsi="Open Sans" w:cs="Open Sans"/>
+          <w:color w:val="000000" w:themeColor="text1"/>
+          <w:sz w:val="28"/>
+          <w:szCs w:val="28"/>
+          <w:shd w:val="clear" w:color="auto" w:fill="FFFFFF"/>
+          <w:lang w:val="es-CR"/>
+        </w:rPr>
+      </w:pPr>
+    </w:p>
+    <w:p>
+      <w:pPr>
+        <w:rPr>
+          <w:rFonts w:ascii="Open Sans" w:hAnsi="Open Sans" w:cs="Open Sans"/>
+          <w:color w:val="000000" w:themeColor="text1"/>
+          <w:sz w:val="28"/>
+          <w:szCs w:val="28"/>
+          <w:shd w:val="clear" w:color="auto" w:fill="FFFFFF"/>
+          <w:lang w:val="es-CR"/>
+        </w:rPr>
+      </w:pPr>
+    </w:p>
+    <w:p>
+      <w:pPr>
+        <w:rPr>
+          <w:rFonts w:ascii="Open Sans" w:hAnsi="Open Sans" w:cs="Open Sans"/>
+          <w:color w:val="000000" w:themeColor="text1"/>
+          <w:sz w:val="28"/>
+          <w:szCs w:val="28"/>
+          <w:shd w:val="clear" w:color="auto" w:fill="FFFFFF"/>
+          <w:lang w:val="es-CR"/>
+        </w:rPr>
+      </w:pPr>
+    </w:p>
+    <w:p>
+      <w:pPr>
+        <w:rPr>
+          <w:rFonts w:ascii="Open Sans" w:hAnsi="Open Sans" w:cs="Open Sans"/>
+          <w:color w:val="000000" w:themeColor="text1"/>
+          <w:sz w:val="28"/>
+          <w:szCs w:val="28"/>
+          <w:shd w:val="clear" w:color="auto" w:fill="FFFFFF"/>
+          <w:lang w:val="es-CR"/>
+        </w:rPr>
+      </w:pPr>
     </w:p>
     <w:p>
       <w:pPr>
@@ -16830,9 +17421,9 @@
     </w:lvl>
   </w:abstractNum>
   <w:abstractNum w:abstractNumId="4" w15:restartNumberingAfterBreak="0">
-    <w:nsid w:val="32B4634C"/>
+    <w:nsid w:val="249E7E03"/>
     <w:multiLevelType w:val="hybridMultilevel"/>
-    <w:tmpl w:val="566CCDCA"/>
+    <w:tmpl w:val="E0D623AA"/>
     <w:lvl w:ilvl="0" w:tplc="72989B60">
       <w:start w:val="1"/>
       <w:numFmt w:val="decimal"/>
@@ -16919,9 +17510,9 @@
     </w:lvl>
   </w:abstractNum>
   <w:abstractNum w:abstractNumId="5" w15:restartNumberingAfterBreak="0">
-    <w:nsid w:val="382523D0"/>
+    <w:nsid w:val="32B4634C"/>
     <w:multiLevelType w:val="hybridMultilevel"/>
-    <w:tmpl w:val="463CE014"/>
+    <w:tmpl w:val="566CCDCA"/>
     <w:lvl w:ilvl="0" w:tplc="72989B60">
       <w:start w:val="1"/>
       <w:numFmt w:val="decimal"/>
@@ -17008,9 +17599,9 @@
     </w:lvl>
   </w:abstractNum>
   <w:abstractNum w:abstractNumId="6" w15:restartNumberingAfterBreak="0">
-    <w:nsid w:val="41BB6471"/>
+    <w:nsid w:val="382523D0"/>
     <w:multiLevelType w:val="hybridMultilevel"/>
-    <w:tmpl w:val="5B5E9E0E"/>
+    <w:tmpl w:val="463CE014"/>
     <w:lvl w:ilvl="0" w:tplc="72989B60">
       <w:start w:val="1"/>
       <w:numFmt w:val="decimal"/>
@@ -17097,9 +17688,9 @@
     </w:lvl>
   </w:abstractNum>
   <w:abstractNum w:abstractNumId="7" w15:restartNumberingAfterBreak="0">
-    <w:nsid w:val="4A567C9F"/>
+    <w:nsid w:val="41BB6471"/>
     <w:multiLevelType w:val="hybridMultilevel"/>
-    <w:tmpl w:val="BAA27EFC"/>
+    <w:tmpl w:val="FEDA9D54"/>
     <w:lvl w:ilvl="0" w:tplc="72989B60">
       <w:start w:val="1"/>
       <w:numFmt w:val="decimal"/>
@@ -17186,9 +17777,9 @@
     </w:lvl>
   </w:abstractNum>
   <w:abstractNum w:abstractNumId="8" w15:restartNumberingAfterBreak="0">
-    <w:nsid w:val="4BF64F74"/>
+    <w:nsid w:val="43D90FF9"/>
     <w:multiLevelType w:val="hybridMultilevel"/>
-    <w:tmpl w:val="F1887BC4"/>
+    <w:tmpl w:val="5B5E9E0E"/>
     <w:lvl w:ilvl="0" w:tplc="72989B60">
       <w:start w:val="1"/>
       <w:numFmt w:val="decimal"/>
@@ -17275,9 +17866,122 @@
     </w:lvl>
   </w:abstractNum>
   <w:abstractNum w:abstractNumId="9" w15:restartNumberingAfterBreak="0">
-    <w:nsid w:val="57534DC6"/>
+    <w:nsid w:val="494178A1"/>
     <w:multiLevelType w:val="hybridMultilevel"/>
-    <w:tmpl w:val="9E60324E"/>
+    <w:tmpl w:val="FAB0B974"/>
+    <w:lvl w:ilvl="0" w:tplc="04090001">
+      <w:start w:val="1"/>
+      <w:numFmt w:val="bullet"/>
+      <w:lvlText w:val=""/>
+      <w:lvlJc w:val="left"/>
+      <w:pPr>
+        <w:ind w:left="720" w:hanging="360"/>
+      </w:pPr>
+      <w:rPr>
+        <w:rFonts w:ascii="Symbol" w:hAnsi="Symbol" w:hint="default"/>
+      </w:rPr>
+    </w:lvl>
+    <w:lvl w:ilvl="1" w:tplc="04090003" w:tentative="1">
+      <w:start w:val="1"/>
+      <w:numFmt w:val="bullet"/>
+      <w:lvlText w:val="o"/>
+      <w:lvlJc w:val="left"/>
+      <w:pPr>
+        <w:ind w:left="1440" w:hanging="360"/>
+      </w:pPr>
+      <w:rPr>
+        <w:rFonts w:ascii="Courier New" w:hAnsi="Courier New" w:cs="Courier New" w:hint="default"/>
+      </w:rPr>
+    </w:lvl>
+    <w:lvl w:ilvl="2" w:tplc="04090005" w:tentative="1">
+      <w:start w:val="1"/>
+      <w:numFmt w:val="bullet"/>
+      <w:lvlText w:val=""/>
+      <w:lvlJc w:val="left"/>
+      <w:pPr>
+        <w:ind w:left="2160" w:hanging="360"/>
+      </w:pPr>
+      <w:rPr>
+        <w:rFonts w:ascii="Wingdings" w:hAnsi="Wingdings" w:hint="default"/>
+      </w:rPr>
+    </w:lvl>
+    <w:lvl w:ilvl="3" w:tplc="04090001" w:tentative="1">
+      <w:start w:val="1"/>
+      <w:numFmt w:val="bullet"/>
+      <w:lvlText w:val=""/>
+      <w:lvlJc w:val="left"/>
+      <w:pPr>
+        <w:ind w:left="2880" w:hanging="360"/>
+      </w:pPr>
+      <w:rPr>
+        <w:rFonts w:ascii="Symbol" w:hAnsi="Symbol" w:hint="default"/>
+      </w:rPr>
+    </w:lvl>
+    <w:lvl w:ilvl="4" w:tplc="04090003" w:tentative="1">
+      <w:start w:val="1"/>
+      <w:numFmt w:val="bullet"/>
+      <w:lvlText w:val="o"/>
+      <w:lvlJc w:val="left"/>
+      <w:pPr>
+        <w:ind w:left="3600" w:hanging="360"/>
+      </w:pPr>
+      <w:rPr>
+        <w:rFonts w:ascii="Courier New" w:hAnsi="Courier New" w:cs="Courier New" w:hint="default"/>
+      </w:rPr>
+    </w:lvl>
+    <w:lvl w:ilvl="5" w:tplc="04090005" w:tentative="1">
+      <w:start w:val="1"/>
+      <w:numFmt w:val="bullet"/>
+      <w:lvlText w:val=""/>
+      <w:lvlJc w:val="left"/>
+      <w:pPr>
+        <w:ind w:left="4320" w:hanging="360"/>
+      </w:pPr>
+      <w:rPr>
+        <w:rFonts w:ascii="Wingdings" w:hAnsi="Wingdings" w:hint="default"/>
+      </w:rPr>
+    </w:lvl>
+    <w:lvl w:ilvl="6" w:tplc="04090001" w:tentative="1">
+      <w:start w:val="1"/>
+      <w:numFmt w:val="bullet"/>
+      <w:lvlText w:val=""/>
+      <w:lvlJc w:val="left"/>
+      <w:pPr>
+        <w:ind w:left="5040" w:hanging="360"/>
+      </w:pPr>
+      <w:rPr>
+        <w:rFonts w:ascii="Symbol" w:hAnsi="Symbol" w:hint="default"/>
+      </w:rPr>
+    </w:lvl>
+    <w:lvl w:ilvl="7" w:tplc="04090003" w:tentative="1">
+      <w:start w:val="1"/>
+      <w:numFmt w:val="bullet"/>
+      <w:lvlText w:val="o"/>
+      <w:lvlJc w:val="left"/>
+      <w:pPr>
+        <w:ind w:left="5760" w:hanging="360"/>
+      </w:pPr>
+      <w:rPr>
+        <w:rFonts w:ascii="Courier New" w:hAnsi="Courier New" w:cs="Courier New" w:hint="default"/>
+      </w:rPr>
+    </w:lvl>
+    <w:lvl w:ilvl="8" w:tplc="04090005" w:tentative="1">
+      <w:start w:val="1"/>
+      <w:numFmt w:val="bullet"/>
+      <w:lvlText w:val=""/>
+      <w:lvlJc w:val="left"/>
+      <w:pPr>
+        <w:ind w:left="6480" w:hanging="360"/>
+      </w:pPr>
+      <w:rPr>
+        <w:rFonts w:ascii="Wingdings" w:hAnsi="Wingdings" w:hint="default"/>
+      </w:rPr>
+    </w:lvl>
+  </w:abstractNum>
+  <w:abstractNum w:abstractNumId="10" w15:restartNumberingAfterBreak="0">
+    <w:nsid w:val="4A567C9F"/>
+    <w:multiLevelType w:val="hybridMultilevel"/>
+    <w:tmpl w:val="BAA27EFC"/>
     <w:lvl w:ilvl="0" w:tplc="72989B60">
       <w:start w:val="1"/>
       <w:numFmt w:val="decimal"/>
@@ -17363,10 +18067,10 @@
       </w:pPr>
     </w:lvl>
   </w:abstractNum>
-  <w:abstractNum w:abstractNumId="10" w15:restartNumberingAfterBreak="0">
-    <w:nsid w:val="5F871030"/>
+  <w:abstractNum w:abstractNumId="11" w15:restartNumberingAfterBreak="0">
+    <w:nsid w:val="4BF64F74"/>
     <w:multiLevelType w:val="hybridMultilevel"/>
-    <w:tmpl w:val="5C1C2216"/>
+    <w:tmpl w:val="F1887BC4"/>
     <w:lvl w:ilvl="0" w:tplc="72989B60">
       <w:start w:val="1"/>
       <w:numFmt w:val="decimal"/>
@@ -17452,7 +18156,185 @@
       </w:pPr>
     </w:lvl>
   </w:abstractNum>
-  <w:abstractNum w:abstractNumId="11" w15:restartNumberingAfterBreak="0">
+  <w:abstractNum w:abstractNumId="12" w15:restartNumberingAfterBreak="0">
+    <w:nsid w:val="57534DC6"/>
+    <w:multiLevelType w:val="hybridMultilevel"/>
+    <w:tmpl w:val="9E60324E"/>
+    <w:lvl w:ilvl="0" w:tplc="72989B60">
+      <w:start w:val="1"/>
+      <w:numFmt w:val="decimal"/>
+      <w:lvlText w:val="%1."/>
+      <w:lvlJc w:val="left"/>
+      <w:pPr>
+        <w:ind w:left="1080" w:hanging="720"/>
+      </w:pPr>
+      <w:rPr>
+        <w:rFonts w:hint="default"/>
+      </w:rPr>
+    </w:lvl>
+    <w:lvl w:ilvl="1" w:tplc="04090019" w:tentative="1">
+      <w:start w:val="1"/>
+      <w:numFmt w:val="lowerLetter"/>
+      <w:lvlText w:val="%2."/>
+      <w:lvlJc w:val="left"/>
+      <w:pPr>
+        <w:ind w:left="1440" w:hanging="360"/>
+      </w:pPr>
+    </w:lvl>
+    <w:lvl w:ilvl="2" w:tplc="0409001B" w:tentative="1">
+      <w:start w:val="1"/>
+      <w:numFmt w:val="lowerRoman"/>
+      <w:lvlText w:val="%3."/>
+      <w:lvlJc w:val="right"/>
+      <w:pPr>
+        <w:ind w:left="2160" w:hanging="180"/>
+      </w:pPr>
+    </w:lvl>
+    <w:lvl w:ilvl="3" w:tplc="0409000F" w:tentative="1">
+      <w:start w:val="1"/>
+      <w:numFmt w:val="decimal"/>
+      <w:lvlText w:val="%4."/>
+      <w:lvlJc w:val="left"/>
+      <w:pPr>
+        <w:ind w:left="2880" w:hanging="360"/>
+      </w:pPr>
+    </w:lvl>
+    <w:lvl w:ilvl="4" w:tplc="04090019" w:tentative="1">
+      <w:start w:val="1"/>
+      <w:numFmt w:val="lowerLetter"/>
+      <w:lvlText w:val="%5."/>
+      <w:lvlJc w:val="left"/>
+      <w:pPr>
+        <w:ind w:left="3600" w:hanging="360"/>
+      </w:pPr>
+    </w:lvl>
+    <w:lvl w:ilvl="5" w:tplc="0409001B" w:tentative="1">
+      <w:start w:val="1"/>
+      <w:numFmt w:val="lowerRoman"/>
+      <w:lvlText w:val="%6."/>
+      <w:lvlJc w:val="right"/>
+      <w:pPr>
+        <w:ind w:left="4320" w:hanging="180"/>
+      </w:pPr>
+    </w:lvl>
+    <w:lvl w:ilvl="6" w:tplc="0409000F" w:tentative="1">
+      <w:start w:val="1"/>
+      <w:numFmt w:val="decimal"/>
+      <w:lvlText w:val="%7."/>
+      <w:lvlJc w:val="left"/>
+      <w:pPr>
+        <w:ind w:left="5040" w:hanging="360"/>
+      </w:pPr>
+    </w:lvl>
+    <w:lvl w:ilvl="7" w:tplc="04090019" w:tentative="1">
+      <w:start w:val="1"/>
+      <w:numFmt w:val="lowerLetter"/>
+      <w:lvlText w:val="%8."/>
+      <w:lvlJc w:val="left"/>
+      <w:pPr>
+        <w:ind w:left="5760" w:hanging="360"/>
+      </w:pPr>
+    </w:lvl>
+    <w:lvl w:ilvl="8" w:tplc="0409001B" w:tentative="1">
+      <w:start w:val="1"/>
+      <w:numFmt w:val="lowerRoman"/>
+      <w:lvlText w:val="%9."/>
+      <w:lvlJc w:val="right"/>
+      <w:pPr>
+        <w:ind w:left="6480" w:hanging="180"/>
+      </w:pPr>
+    </w:lvl>
+  </w:abstractNum>
+  <w:abstractNum w:abstractNumId="13" w15:restartNumberingAfterBreak="0">
+    <w:nsid w:val="5F871030"/>
+    <w:multiLevelType w:val="hybridMultilevel"/>
+    <w:tmpl w:val="5C1C2216"/>
+    <w:lvl w:ilvl="0" w:tplc="72989B60">
+      <w:start w:val="1"/>
+      <w:numFmt w:val="decimal"/>
+      <w:lvlText w:val="%1."/>
+      <w:lvlJc w:val="left"/>
+      <w:pPr>
+        <w:ind w:left="1080" w:hanging="720"/>
+      </w:pPr>
+      <w:rPr>
+        <w:rFonts w:hint="default"/>
+      </w:rPr>
+    </w:lvl>
+    <w:lvl w:ilvl="1" w:tplc="04090019" w:tentative="1">
+      <w:start w:val="1"/>
+      <w:numFmt w:val="lowerLetter"/>
+      <w:lvlText w:val="%2."/>
+      <w:lvlJc w:val="left"/>
+      <w:pPr>
+        <w:ind w:left="1440" w:hanging="360"/>
+      </w:pPr>
+    </w:lvl>
+    <w:lvl w:ilvl="2" w:tplc="0409001B" w:tentative="1">
+      <w:start w:val="1"/>
+      <w:numFmt w:val="lowerRoman"/>
+      <w:lvlText w:val="%3."/>
+      <w:lvlJc w:val="right"/>
+      <w:pPr>
+        <w:ind w:left="2160" w:hanging="180"/>
+      </w:pPr>
+    </w:lvl>
+    <w:lvl w:ilvl="3" w:tplc="0409000F" w:tentative="1">
+      <w:start w:val="1"/>
+      <w:numFmt w:val="decimal"/>
+      <w:lvlText w:val="%4."/>
+      <w:lvlJc w:val="left"/>
+      <w:pPr>
+        <w:ind w:left="2880" w:hanging="360"/>
+      </w:pPr>
+    </w:lvl>
+    <w:lvl w:ilvl="4" w:tplc="04090019" w:tentative="1">
+      <w:start w:val="1"/>
+      <w:numFmt w:val="lowerLetter"/>
+      <w:lvlText w:val="%5."/>
+      <w:lvlJc w:val="left"/>
+      <w:pPr>
+        <w:ind w:left="3600" w:hanging="360"/>
+      </w:pPr>
+    </w:lvl>
+    <w:lvl w:ilvl="5" w:tplc="0409001B" w:tentative="1">
+      <w:start w:val="1"/>
+      <w:numFmt w:val="lowerRoman"/>
+      <w:lvlText w:val="%6."/>
+      <w:lvlJc w:val="right"/>
+      <w:pPr>
+        <w:ind w:left="4320" w:hanging="180"/>
+      </w:pPr>
+    </w:lvl>
+    <w:lvl w:ilvl="6" w:tplc="0409000F" w:tentative="1">
+      <w:start w:val="1"/>
+      <w:numFmt w:val="decimal"/>
+      <w:lvlText w:val="%7."/>
+      <w:lvlJc w:val="left"/>
+      <w:pPr>
+        <w:ind w:left="5040" w:hanging="360"/>
+      </w:pPr>
+    </w:lvl>
+    <w:lvl w:ilvl="7" w:tplc="04090019" w:tentative="1">
+      <w:start w:val="1"/>
+      <w:numFmt w:val="lowerLetter"/>
+      <w:lvlText w:val="%8."/>
+      <w:lvlJc w:val="left"/>
+      <w:pPr>
+        <w:ind w:left="5760" w:hanging="360"/>
+      </w:pPr>
+    </w:lvl>
+    <w:lvl w:ilvl="8" w:tplc="0409001B" w:tentative="1">
+      <w:start w:val="1"/>
+      <w:numFmt w:val="lowerRoman"/>
+      <w:lvlText w:val="%9."/>
+      <w:lvlJc w:val="right"/>
+      <w:pPr>
+        <w:ind w:left="6480" w:hanging="180"/>
+      </w:pPr>
+    </w:lvl>
+  </w:abstractNum>
+  <w:abstractNum w:abstractNumId="14" w15:restartNumberingAfterBreak="0">
     <w:nsid w:val="6EFC0A82"/>
     <w:multiLevelType w:val="hybridMultilevel"/>
     <w:tmpl w:val="817046FA"/>
@@ -17565,7 +18447,7 @@
       </w:rPr>
     </w:lvl>
   </w:abstractNum>
-  <w:abstractNum w:abstractNumId="12" w15:restartNumberingAfterBreak="0">
+  <w:abstractNum w:abstractNumId="15" w15:restartNumberingAfterBreak="0">
     <w:nsid w:val="7DB0253F"/>
     <w:multiLevelType w:val="hybridMultilevel"/>
     <w:tmpl w:val="371C8AE0"/>
@@ -17655,34 +18537,34 @@
     </w:lvl>
   </w:abstractNum>
   <w:num w:numId="1">
-    <w:abstractNumId w:val="6"/>
+    <w:abstractNumId w:val="7"/>
   </w:num>
   <w:num w:numId="2">
-    <w:abstractNumId w:val="5"/>
+    <w:abstractNumId w:val="6"/>
   </w:num>
   <w:num w:numId="3">
     <w:abstractNumId w:val="3"/>
   </w:num>
   <w:num w:numId="4">
-    <w:abstractNumId w:val="8"/>
+    <w:abstractNumId w:val="11"/>
   </w:num>
   <w:num w:numId="5">
-    <w:abstractNumId w:val="9"/>
+    <w:abstractNumId w:val="12"/>
   </w:num>
   <w:num w:numId="6">
-    <w:abstractNumId w:val="7"/>
+    <w:abstractNumId w:val="10"/>
   </w:num>
   <w:num w:numId="7">
-    <w:abstractNumId w:val="10"/>
+    <w:abstractNumId w:val="13"/>
   </w:num>
   <w:num w:numId="8">
     <w:abstractNumId w:val="1"/>
   </w:num>
   <w:num w:numId="9">
-    <w:abstractNumId w:val="12"/>
+    <w:abstractNumId w:val="15"/>
   </w:num>
   <w:num w:numId="10">
-    <w:abstractNumId w:val="4"/>
+    <w:abstractNumId w:val="5"/>
   </w:num>
   <w:num w:numId="11">
     <w:abstractNumId w:val="0"/>
@@ -17691,7 +18573,16 @@
     <w:abstractNumId w:val="2"/>
   </w:num>
   <w:num w:numId="13">
-    <w:abstractNumId w:val="11"/>
+    <w:abstractNumId w:val="14"/>
+  </w:num>
+  <w:num w:numId="14">
+    <w:abstractNumId w:val="8"/>
+  </w:num>
+  <w:num w:numId="15">
+    <w:abstractNumId w:val="4"/>
+  </w:num>
+  <w:num w:numId="16">
+    <w:abstractNumId w:val="9"/>
   </w:num>
 </w:numbering>
 </file>

</xml_diff>

<commit_message>
se modifico archivos de manuales
</commit_message>
<xml_diff>
--- a/Manuales_20_11/LINQ.docx
+++ b/Manuales_20_11/LINQ.docx
@@ -16873,6 +16873,53 @@
           <w:lang w:val="es-CR"/>
         </w:rPr>
       </w:pPr>
+      <w:r>
+        <w:rPr>
+          <w:rFonts w:ascii="Open Sans" w:hAnsi="Open Sans" w:cs="Open Sans"/>
+          <w:color w:val="000000" w:themeColor="text1"/>
+          <w:sz w:val="28"/>
+          <w:szCs w:val="28"/>
+          <w:shd w:val="clear" w:color="auto" w:fill="FFFFFF"/>
+          <w:lang w:val="es-CR"/>
+        </w:rPr>
+        <w:lastRenderedPageBreak/>
+        <w:t xml:space="preserve">LINQ CON SQL </w:t>
+      </w:r>
+    </w:p>
+    <w:p>
+      <w:pPr>
+        <w:rPr>
+          <w:rFonts w:ascii="Open Sans" w:hAnsi="Open Sans" w:cs="Open Sans"/>
+          <w:color w:val="000000" w:themeColor="text1"/>
+          <w:sz w:val="28"/>
+          <w:szCs w:val="28"/>
+          <w:shd w:val="clear" w:color="auto" w:fill="FFFFFF"/>
+          <w:lang w:val="es-CR"/>
+        </w:rPr>
+      </w:pPr>
+    </w:p>
+    <w:p>
+      <w:pPr>
+        <w:rPr>
+          <w:rFonts w:ascii="Open Sans" w:hAnsi="Open Sans" w:cs="Open Sans"/>
+          <w:color w:val="000000" w:themeColor="text1"/>
+          <w:sz w:val="28"/>
+          <w:szCs w:val="28"/>
+          <w:shd w:val="clear" w:color="auto" w:fill="FFFFFF"/>
+          <w:lang w:val="es-CR"/>
+        </w:rPr>
+      </w:pPr>
+      <w:r>
+        <w:rPr>
+          <w:rFonts w:ascii="Open Sans" w:hAnsi="Open Sans" w:cs="Open Sans"/>
+          <w:color w:val="000000" w:themeColor="text1"/>
+          <w:sz w:val="28"/>
+          <w:szCs w:val="28"/>
+          <w:shd w:val="clear" w:color="auto" w:fill="FFFFFF"/>
+          <w:lang w:val="es-CR"/>
+        </w:rPr>
+        <w:t xml:space="preserve">DESPUES ENTITY FRANWARE </w:t>
+      </w:r>
       <w:bookmarkStart w:id="0" w:name="_GoBack"/>
       <w:bookmarkEnd w:id="0"/>
     </w:p>

</xml_diff>